<commit_message>
test merge sur word
</commit_message>
<xml_diff>
--- a/Test_sur_word.docx
+++ b/Test_sur_word.docx
@@ -1,10 +1,13 @@
 
 <file path=word/document.xml><?xml version="1.0" encoding="utf-8"?>
-<w:document xmlns:wpc="http://schemas.microsoft.com/office/word/2010/wordprocessingCanvas" xmlns:mc="http://schemas.openxmlformats.org/markup-compatibility/2006" xmlns:o="urn:schemas-microsoft-com:office:office" xmlns:r="http://schemas.openxmlformats.org/officeDocument/2006/relationships" xmlns:m="http://schemas.openxmlformats.org/officeDocument/2006/math" xmlns:v="urn:schemas-microsoft-com:vml" xmlns:wp14="http://schemas.microsoft.com/office/word/2010/wordprocessingDrawing" xmlns:wp="http://schemas.openxmlformats.org/drawingml/2006/wordprocessingDrawing" xmlns:w10="urn:schemas-microsoft-com:office:word" xmlns:w="http://schemas.openxmlformats.org/wordprocessingml/2006/main" xmlns:w14="http://schemas.microsoft.com/office/word/2010/wordml" xmlns:wpg="http://schemas.microsoft.com/office/word/2010/wordprocessingGroup" xmlns:wpi="http://schemas.microsoft.com/office/word/2010/wordprocessingInk" xmlns:wne="http://schemas.microsoft.com/office/word/2006/wordml" xmlns:wps="http://schemas.microsoft.com/office/word/2010/wordprocessingShape" mc:Ignorable="w14 wp14">
+<w:document xmlns:ve="http://schemas.openxmlformats.org/markup-compatibility/2006" xmlns:o="urn:schemas-microsoft-com:office:office" xmlns:r="http://schemas.openxmlformats.org/officeDocument/2006/relationships" xmlns:m="http://schemas.openxmlformats.org/officeDocument/2006/math" xmlns:v="urn:schemas-microsoft-com:vml" xmlns:wp="http://schemas.openxmlformats.org/drawingml/2006/wordprocessingDrawing" xmlns:w10="urn:schemas-microsoft-com:office:word" xmlns:w="http://schemas.openxmlformats.org/wordprocessingml/2006/main" xmlns:wne="http://schemas.microsoft.com/office/word/2006/wordml">
   <w:body>
     <w:p>
       <w:bookmarkStart w:id="0" w:name="_GoBack"/>
       <w:bookmarkEnd w:id="0"/>
+      <w:r>
+        <w:t>Coucou</w:t>
+      </w:r>
     </w:p>
     <w:sectPr>
       <w:pgSz w:w="11906" w:h="16838"/>
@@ -17,7 +20,7 @@
 </file>
 
 <file path=word/styles.xml><?xml version="1.0" encoding="utf-8"?>
-<w:styles xmlns:mc="http://schemas.openxmlformats.org/markup-compatibility/2006" xmlns:r="http://schemas.openxmlformats.org/officeDocument/2006/relationships" xmlns:w="http://schemas.openxmlformats.org/wordprocessingml/2006/main" xmlns:w14="http://schemas.microsoft.com/office/word/2010/wordml" mc:Ignorable="w14">
+<w:styles xmlns:r="http://schemas.openxmlformats.org/officeDocument/2006/relationships" xmlns:w="http://schemas.openxmlformats.org/wordprocessingml/2006/main">
   <w:docDefaults>
     <w:rPrDefault>
       <w:rPr>
@@ -175,6 +178,7 @@
   <w:style w:type="paragraph" w:default="1" w:styleId="Normal">
     <w:name w:val="Normal"/>
     <w:qFormat/>
+    <w:rsid w:val="00A51297"/>
   </w:style>
   <w:style w:type="character" w:default="1" w:styleId="DefaultParagraphFont">
     <w:name w:val="Default Paragraph Font"/>
@@ -187,6 +191,7 @@
     <w:uiPriority w:val="99"/>
     <w:semiHidden/>
     <w:unhideWhenUsed/>
+    <w:qFormat/>
     <w:tblPr>
       <w:tblInd w:w="0" w:type="dxa"/>
       <w:tblCellMar>
@@ -651,7 +656,7 @@
   <a:extraClrSchemeLst/>
   <a:extLst>
     <a:ext uri="{05A4C25C-085E-4340-85A3-A5531E510DB2}">
-      <thm15:themeFamily xmlns:thm15="http://schemas.microsoft.com/office/thememl/2012/main" xmlns="" name="Office Theme" id="{62F939B6-93AF-4DB8-9C6B-D6C7DFDC589F}" vid="{4A3C46E8-61CC-4603-A589-7422A47A8E4A}"/>
+      <thm15:themeFamily xmlns="" xmlns:thm15="http://schemas.microsoft.com/office/thememl/2012/main" name="Office Theme" id="{62F939B6-93AF-4DB8-9C6B-D6C7DFDC589F}" vid="{4A3C46E8-61CC-4603-A589-7422A47A8E4A}"/>
     </a:ext>
   </a:extLst>
 </a:theme>

</xml_diff>